<commit_message>
READ ME aangepast (Daan)
</commit_message>
<xml_diff>
--- a/Rapportage/Project samenvatting.docx
+++ b/Rapportage/Project samenvatting.docx
@@ -61,7 +61,7 @@
                     <pic:cNvPicPr/>
                   </pic:nvPicPr>
                   <pic:blipFill>
-                    <a:blip r:embed="rId4"/>
+                    <a:blip r:embed="rId7"/>
                     <a:stretch>
                       <a:fillRect/>
                     </a:stretch>
@@ -364,7 +364,7 @@
                     <pic:cNvPicPr/>
                   </pic:nvPicPr>
                   <pic:blipFill>
-                    <a:blip r:embed="rId5"/>
+                    <a:blip r:embed="rId8"/>
                     <a:stretch>
                       <a:fillRect/>
                     </a:stretch>
@@ -501,6 +501,7 @@
         <w:t>Alle tests zijn geslaagd, dus het algoritme werkt.</w:t>
       </w:r>
     </w:p>
+    <w:p/>
     <w:p>
       <w:pPr>
         <w:pStyle w:val="Kop2"/>
@@ -538,7 +539,7 @@
                     </pic:cNvPicPr>
                   </pic:nvPicPr>
                   <pic:blipFill>
-                    <a:blip r:embed="rId6" cstate="print">
+                    <a:blip r:embed="rId9" cstate="print">
                       <a:extLst>
                         <a:ext uri="{28A0092B-C50C-407E-A947-70E740481C1C}">
                           <a14:useLocalDpi xmlns:a14="http://schemas.microsoft.com/office/drawing/2010/main" val="0"/>
@@ -608,7 +609,7 @@
                     </pic:cNvPicPr>
                   </pic:nvPicPr>
                   <pic:blipFill>
-                    <a:blip r:embed="rId7" cstate="print">
+                    <a:blip r:embed="rId10" cstate="print">
                       <a:extLst>
                         <a:ext uri="{28A0092B-C50C-407E-A947-70E740481C1C}">
                           <a14:useLocalDpi xmlns:a14="http://schemas.microsoft.com/office/drawing/2010/main" val="0"/>
@@ -666,6 +667,287 @@
         <w:t xml:space="preserve"> 3</w:t>
       </w:r>
     </w:p>
+    <w:p>
+      <w:pPr>
+        <w:rPr>
+          <w:lang w:val="en-GB"/>
+        </w:rPr>
+      </w:pPr>
+    </w:p>
+    <w:p>
+      <w:pPr>
+        <w:rPr>
+          <w:lang w:val="en-GB"/>
+        </w:rPr>
+      </w:pPr>
+    </w:p>
+    <w:p>
+      <w:pPr>
+        <w:rPr>
+          <w:lang w:val="en-GB"/>
+        </w:rPr>
+      </w:pPr>
+    </w:p>
+    <w:p>
+      <w:pPr>
+        <w:rPr>
+          <w:lang w:val="en-GB"/>
+        </w:rPr>
+      </w:pPr>
+    </w:p>
+    <w:p>
+      <w:pPr>
+        <w:rPr>
+          <w:lang w:val="en-GB"/>
+        </w:rPr>
+      </w:pPr>
+    </w:p>
+    <w:p>
+      <w:pPr>
+        <w:rPr>
+          <w:lang w:val="en-GB"/>
+        </w:rPr>
+      </w:pPr>
+    </w:p>
+    <w:p>
+      <w:pPr>
+        <w:rPr>
+          <w:lang w:val="en-GB"/>
+        </w:rPr>
+      </w:pPr>
+    </w:p>
+    <w:p>
+      <w:pPr>
+        <w:rPr>
+          <w:lang w:val="en-GB"/>
+        </w:rPr>
+      </w:pPr>
+    </w:p>
+    <w:p>
+      <w:pPr>
+        <w:rPr>
+          <w:lang w:val="en-GB"/>
+        </w:rPr>
+      </w:pPr>
+    </w:p>
+    <w:p>
+      <w:pPr>
+        <w:rPr>
+          <w:lang w:val="en-GB"/>
+        </w:rPr>
+      </w:pPr>
+    </w:p>
+    <w:p>
+      <w:pPr>
+        <w:rPr>
+          <w:lang w:val="en-GB"/>
+        </w:rPr>
+      </w:pPr>
+    </w:p>
+    <w:p>
+      <w:pPr>
+        <w:rPr>
+          <w:lang w:val="en-GB"/>
+        </w:rPr>
+      </w:pPr>
+    </w:p>
+    <w:p>
+      <w:pPr>
+        <w:rPr>
+          <w:lang w:val="en-GB"/>
+        </w:rPr>
+      </w:pPr>
+    </w:p>
+    <w:p>
+      <w:pPr>
+        <w:rPr>
+          <w:lang w:val="en-GB"/>
+        </w:rPr>
+      </w:pPr>
+    </w:p>
+    <w:p>
+      <w:pPr>
+        <w:rPr>
+          <w:lang w:val="en-GB"/>
+        </w:rPr>
+      </w:pPr>
+    </w:p>
+    <w:p>
+      <w:pPr>
+        <w:rPr>
+          <w:lang w:val="en-GB"/>
+        </w:rPr>
+      </w:pPr>
+    </w:p>
+    <w:p>
+      <w:pPr>
+        <w:rPr>
+          <w:lang w:val="en-GB"/>
+        </w:rPr>
+      </w:pPr>
+    </w:p>
+    <w:p>
+      <w:pPr>
+        <w:rPr>
+          <w:lang w:val="en-GB"/>
+        </w:rPr>
+      </w:pPr>
+    </w:p>
+    <w:p>
+      <w:pPr>
+        <w:rPr>
+          <w:lang w:val="en-GB"/>
+        </w:rPr>
+      </w:pPr>
+    </w:p>
+    <w:p>
+      <w:pPr>
+        <w:rPr>
+          <w:lang w:val="en-GB"/>
+        </w:rPr>
+      </w:pPr>
+    </w:p>
+    <w:p>
+      <w:pPr>
+        <w:rPr>
+          <w:lang w:val="en-GB"/>
+        </w:rPr>
+      </w:pPr>
+    </w:p>
+    <w:p>
+      <w:pPr>
+        <w:rPr>
+          <w:lang w:val="en-GB"/>
+        </w:rPr>
+      </w:pPr>
+    </w:p>
+    <w:p>
+      <w:pPr>
+        <w:rPr>
+          <w:lang w:val="en-GB"/>
+        </w:rPr>
+      </w:pPr>
+    </w:p>
+    <w:p>
+      <w:pPr>
+        <w:rPr>
+          <w:lang w:val="en-GB"/>
+        </w:rPr>
+      </w:pPr>
+    </w:p>
+    <w:p>
+      <w:pPr>
+        <w:rPr>
+          <w:lang w:val="en-GB"/>
+        </w:rPr>
+      </w:pPr>
+    </w:p>
+    <w:p>
+      <w:pPr>
+        <w:rPr>
+          <w:lang w:val="en-GB"/>
+        </w:rPr>
+      </w:pPr>
+    </w:p>
+    <w:p>
+      <w:pPr>
+        <w:rPr>
+          <w:lang w:val="en-GB"/>
+        </w:rPr>
+      </w:pPr>
+    </w:p>
+    <w:p>
+      <w:pPr>
+        <w:rPr>
+          <w:lang w:val="en-GB"/>
+        </w:rPr>
+      </w:pPr>
+    </w:p>
+    <w:p>
+      <w:pPr>
+        <w:rPr>
+          <w:lang w:val="en-GB"/>
+        </w:rPr>
+      </w:pPr>
+    </w:p>
+    <w:p>
+      <w:pPr>
+        <w:rPr>
+          <w:lang w:val="en-GB"/>
+        </w:rPr>
+      </w:pPr>
+    </w:p>
+    <w:p>
+      <w:pPr>
+        <w:pStyle w:val="Kop1"/>
+        <w:rPr>
+          <w:lang w:val="en-GB"/>
+        </w:rPr>
+      </w:pPr>
+      <w:proofErr w:type="spellStart"/>
+      <w:r>
+        <w:rPr>
+          <w:lang w:val="en-GB"/>
+        </w:rPr>
+        <w:lastRenderedPageBreak/>
+        <w:t>Bron</w:t>
+      </w:r>
+      <w:proofErr w:type="spellEnd"/>
+      <w:r>
+        <w:rPr>
+          <w:lang w:val="en-GB"/>
+        </w:rPr>
+        <w:t xml:space="preserve"> </w:t>
+      </w:r>
+      <w:proofErr w:type="spellStart"/>
+      <w:r>
+        <w:rPr>
+          <w:lang w:val="en-GB"/>
+        </w:rPr>
+        <w:t>vermelding</w:t>
+      </w:r>
+      <w:proofErr w:type="spellEnd"/>
+    </w:p>
+    <w:p>
+      <w:pPr>
+        <w:rPr>
+          <w:lang w:val="en-GB"/>
+        </w:rPr>
+      </w:pPr>
+    </w:p>
+    <w:p>
+      <w:pPr>
+        <w:pStyle w:val="Lijstalinea"/>
+        <w:numPr>
+          <w:ilvl w:val="0"/>
+          <w:numId w:val="2"/>
+        </w:numPr>
+        <w:rPr>
+          <w:sz w:val="24"/>
+          <w:szCs w:val="24"/>
+          <w:lang w:val="en-GB"/>
+        </w:rPr>
+      </w:pPr>
+      <w:hyperlink r:id="rId11" w:history="1">
+        <w:r>
+          <w:rPr>
+            <w:rStyle w:val="Hyperlink"/>
+            <w:sz w:val="24"/>
+            <w:szCs w:val="24"/>
+            <w:lang w:val="en-GB"/>
+          </w:rPr>
+          <w:t>MCMKP-techreport.pdf (msinnl.github.io)</w:t>
+        </w:r>
+      </w:hyperlink>
+      <w:r>
+        <w:rPr>
+          <w:sz w:val="24"/>
+          <w:szCs w:val="24"/>
+          <w:lang w:val="en-GB"/>
+        </w:rPr>
+        <w:t xml:space="preserve"> </w:t>
+      </w:r>
+    </w:p>
     <w:sectPr>
       <w:pgSz w:w="11906" w:h="16838"/>
       <w:pgMar w:top="1417" w:right="1417" w:bottom="1417" w:left="1417" w:header="708" w:footer="708" w:gutter="0"/>
@@ -674,6 +956,291 @@
     </w:sectPr>
   </w:body>
 </w:document>
+</file>
+
+<file path=word/endnotes.xml><?xml version="1.0" encoding="utf-8"?>
+<w:endnotes xmlns:wpc="http://schemas.microsoft.com/office/word/2010/wordprocessingCanvas" xmlns:cx="http://schemas.microsoft.com/office/drawing/2014/chartex" xmlns:cx1="http://schemas.microsoft.com/office/drawing/2015/9/8/chartex" xmlns:cx2="http://schemas.microsoft.com/office/drawing/2015/10/21/chartex" xmlns:cx3="http://schemas.microsoft.com/office/drawing/2016/5/9/chartex" xmlns:cx4="http://schemas.microsoft.com/office/drawing/2016/5/10/chartex" xmlns:cx5="http://schemas.microsoft.com/office/drawing/2016/5/11/chartex" xmlns:cx6="http://schemas.microsoft.com/office/drawing/2016/5/12/chartex" xmlns:cx7="http://schemas.microsoft.com/office/drawing/2016/5/13/chartex" xmlns:cx8="http://schemas.microsoft.com/office/drawing/2016/5/14/chartex" xmlns:mc="http://schemas.openxmlformats.org/markup-compatibility/2006" xmlns:aink="http://schemas.microsoft.com/office/drawing/2016/ink" xmlns:am3d="http://schemas.microsoft.com/office/drawing/2017/model3d" xmlns:o="urn:schemas-microsoft-com:office:office" xmlns:r="http://schemas.openxmlformats.org/officeDocument/2006/relationships" xmlns:m="http://schemas.openxmlformats.org/officeDocument/2006/math" xmlns:v="urn:schemas-microsoft-com:vml" xmlns:wp14="http://schemas.microsoft.com/office/word/2010/wordprocessingDrawing" xmlns:wp="http://schemas.openxmlformats.org/drawingml/2006/wordprocessingDrawing" xmlns:w10="urn:schemas-microsoft-com:office:word" xmlns:w="http://schemas.openxmlformats.org/wordprocessingml/2006/main" xmlns:w14="http://schemas.microsoft.com/office/word/2010/wordml" xmlns:w15="http://schemas.microsoft.com/office/word/2012/wordml" xmlns:w16cex="http://schemas.microsoft.com/office/word/2018/wordml/cex" xmlns:w16cid="http://schemas.microsoft.com/office/word/2016/wordml/cid" xmlns:w16="http://schemas.microsoft.com/office/word/2018/wordml" xmlns:w16sdtdh="http://schemas.microsoft.com/office/word/2020/wordml/sdtdatahash" xmlns:w16se="http://schemas.microsoft.com/office/word/2015/wordml/symex" xmlns:wpg="http://schemas.microsoft.com/office/word/2010/wordprocessingGroup" xmlns:wpi="http://schemas.microsoft.com/office/word/2010/wordprocessingInk" xmlns:wne="http://schemas.microsoft.com/office/word/2006/wordml" xmlns:wps="http://schemas.microsoft.com/office/word/2010/wordprocessingShape" mc:Ignorable="w14 w15 w16se w16cid w16 w16cex w16sdtdh wp14">
+  <w:endnote w:type="separator" w:id="-1">
+    <w:p>
+      <w:pPr>
+        <w:spacing w:after="0" w:line="240" w:lineRule="auto"/>
+      </w:pPr>
+      <w:r>
+        <w:separator/>
+      </w:r>
+    </w:p>
+  </w:endnote>
+  <w:endnote w:type="continuationSeparator" w:id="0">
+    <w:p>
+      <w:pPr>
+        <w:spacing w:after="0" w:line="240" w:lineRule="auto"/>
+      </w:pPr>
+      <w:r>
+        <w:continuationSeparator/>
+      </w:r>
+    </w:p>
+  </w:endnote>
+</w:endnotes>
+</file>
+
+<file path=word/footnotes.xml><?xml version="1.0" encoding="utf-8"?>
+<w:footnotes xmlns:wpc="http://schemas.microsoft.com/office/word/2010/wordprocessingCanvas" xmlns:cx="http://schemas.microsoft.com/office/drawing/2014/chartex" xmlns:cx1="http://schemas.microsoft.com/office/drawing/2015/9/8/chartex" xmlns:cx2="http://schemas.microsoft.com/office/drawing/2015/10/21/chartex" xmlns:cx3="http://schemas.microsoft.com/office/drawing/2016/5/9/chartex" xmlns:cx4="http://schemas.microsoft.com/office/drawing/2016/5/10/chartex" xmlns:cx5="http://schemas.microsoft.com/office/drawing/2016/5/11/chartex" xmlns:cx6="http://schemas.microsoft.com/office/drawing/2016/5/12/chartex" xmlns:cx7="http://schemas.microsoft.com/office/drawing/2016/5/13/chartex" xmlns:cx8="http://schemas.microsoft.com/office/drawing/2016/5/14/chartex" xmlns:mc="http://schemas.openxmlformats.org/markup-compatibility/2006" xmlns:aink="http://schemas.microsoft.com/office/drawing/2016/ink" xmlns:am3d="http://schemas.microsoft.com/office/drawing/2017/model3d" xmlns:o="urn:schemas-microsoft-com:office:office" xmlns:r="http://schemas.openxmlformats.org/officeDocument/2006/relationships" xmlns:m="http://schemas.openxmlformats.org/officeDocument/2006/math" xmlns:v="urn:schemas-microsoft-com:vml" xmlns:wp14="http://schemas.microsoft.com/office/word/2010/wordprocessingDrawing" xmlns:wp="http://schemas.openxmlformats.org/drawingml/2006/wordprocessingDrawing" xmlns:w10="urn:schemas-microsoft-com:office:word" xmlns:w="http://schemas.openxmlformats.org/wordprocessingml/2006/main" xmlns:w14="http://schemas.microsoft.com/office/word/2010/wordml" xmlns:w15="http://schemas.microsoft.com/office/word/2012/wordml" xmlns:w16cex="http://schemas.microsoft.com/office/word/2018/wordml/cex" xmlns:w16cid="http://schemas.microsoft.com/office/word/2016/wordml/cid" xmlns:w16="http://schemas.microsoft.com/office/word/2018/wordml" xmlns:w16sdtdh="http://schemas.microsoft.com/office/word/2020/wordml/sdtdatahash" xmlns:w16se="http://schemas.microsoft.com/office/word/2015/wordml/symex" xmlns:wpg="http://schemas.microsoft.com/office/word/2010/wordprocessingGroup" xmlns:wpi="http://schemas.microsoft.com/office/word/2010/wordprocessingInk" xmlns:wne="http://schemas.microsoft.com/office/word/2006/wordml" xmlns:wps="http://schemas.microsoft.com/office/word/2010/wordprocessingShape" mc:Ignorable="w14 w15 w16se w16cid w16 w16cex w16sdtdh wp14">
+  <w:footnote w:type="separator" w:id="-1">
+    <w:p>
+      <w:pPr>
+        <w:spacing w:after="0" w:line="240" w:lineRule="auto"/>
+      </w:pPr>
+      <w:r>
+        <w:separator/>
+      </w:r>
+    </w:p>
+  </w:footnote>
+  <w:footnote w:type="continuationSeparator" w:id="0">
+    <w:p>
+      <w:pPr>
+        <w:spacing w:after="0" w:line="240" w:lineRule="auto"/>
+      </w:pPr>
+      <w:r>
+        <w:continuationSeparator/>
+      </w:r>
+    </w:p>
+  </w:footnote>
+</w:footnotes>
+</file>
+
+<file path=word/numbering.xml><?xml version="1.0" encoding="utf-8"?>
+<w:numbering xmlns:wpc="http://schemas.microsoft.com/office/word/2010/wordprocessingCanvas" xmlns:cx="http://schemas.microsoft.com/office/drawing/2014/chartex" xmlns:cx1="http://schemas.microsoft.com/office/drawing/2015/9/8/chartex" xmlns:cx2="http://schemas.microsoft.com/office/drawing/2015/10/21/chartex" xmlns:cx3="http://schemas.microsoft.com/office/drawing/2016/5/9/chartex" xmlns:cx4="http://schemas.microsoft.com/office/drawing/2016/5/10/chartex" xmlns:cx5="http://schemas.microsoft.com/office/drawing/2016/5/11/chartex" xmlns:cx6="http://schemas.microsoft.com/office/drawing/2016/5/12/chartex" xmlns:cx7="http://schemas.microsoft.com/office/drawing/2016/5/13/chartex" xmlns:cx8="http://schemas.microsoft.com/office/drawing/2016/5/14/chartex" xmlns:mc="http://schemas.openxmlformats.org/markup-compatibility/2006" xmlns:aink="http://schemas.microsoft.com/office/drawing/2016/ink" xmlns:am3d="http://schemas.microsoft.com/office/drawing/2017/model3d" xmlns:o="urn:schemas-microsoft-com:office:office" xmlns:r="http://schemas.openxmlformats.org/officeDocument/2006/relationships" xmlns:m="http://schemas.openxmlformats.org/officeDocument/2006/math" xmlns:v="urn:schemas-microsoft-com:vml" xmlns:wp14="http://schemas.microsoft.com/office/word/2010/wordprocessingDrawing" xmlns:wp="http://schemas.openxmlformats.org/drawingml/2006/wordprocessingDrawing" xmlns:w10="urn:schemas-microsoft-com:office:word" xmlns:w="http://schemas.openxmlformats.org/wordprocessingml/2006/main" xmlns:w14="http://schemas.microsoft.com/office/word/2010/wordml" xmlns:w15="http://schemas.microsoft.com/office/word/2012/wordml" xmlns:w16cex="http://schemas.microsoft.com/office/word/2018/wordml/cex" xmlns:w16cid="http://schemas.microsoft.com/office/word/2016/wordml/cid" xmlns:w16="http://schemas.microsoft.com/office/word/2018/wordml" xmlns:w16sdtdh="http://schemas.microsoft.com/office/word/2020/wordml/sdtdatahash" xmlns:w16se="http://schemas.microsoft.com/office/word/2015/wordml/symex" xmlns:wpg="http://schemas.microsoft.com/office/word/2010/wordprocessingGroup" xmlns:wpi="http://schemas.microsoft.com/office/word/2010/wordprocessingInk" xmlns:wne="http://schemas.microsoft.com/office/word/2006/wordml" xmlns:wps="http://schemas.microsoft.com/office/word/2010/wordprocessingShape" mc:Ignorable="w14 w15 w16se w16cid w16 w16cex w16sdtdh wp14">
+  <w:abstractNum w:abstractNumId="0" w15:restartNumberingAfterBreak="0">
+    <w:nsid w:val="03C5497C"/>
+    <w:multiLevelType w:val="hybridMultilevel"/>
+    <w:tmpl w:val="5AE8C9B4"/>
+    <w:lvl w:ilvl="0" w:tplc="A31026F2">
+      <w:numFmt w:val="bullet"/>
+      <w:lvlText w:val="-"/>
+      <w:lvlJc w:val="left"/>
+      <w:pPr>
+        <w:ind w:left="720" w:hanging="360"/>
+      </w:pPr>
+      <w:rPr>
+        <w:rFonts w:ascii="Calibri" w:eastAsiaTheme="minorHAnsi" w:hAnsi="Calibri" w:cs="Calibri" w:hint="default"/>
+      </w:rPr>
+    </w:lvl>
+    <w:lvl w:ilvl="1" w:tplc="04130003" w:tentative="1">
+      <w:start w:val="1"/>
+      <w:numFmt w:val="bullet"/>
+      <w:lvlText w:val="o"/>
+      <w:lvlJc w:val="left"/>
+      <w:pPr>
+        <w:ind w:left="1440" w:hanging="360"/>
+      </w:pPr>
+      <w:rPr>
+        <w:rFonts w:ascii="Courier New" w:hAnsi="Courier New" w:cs="Courier New" w:hint="default"/>
+      </w:rPr>
+    </w:lvl>
+    <w:lvl w:ilvl="2" w:tplc="04130005" w:tentative="1">
+      <w:start w:val="1"/>
+      <w:numFmt w:val="bullet"/>
+      <w:lvlText w:val=""/>
+      <w:lvlJc w:val="left"/>
+      <w:pPr>
+        <w:ind w:left="2160" w:hanging="360"/>
+      </w:pPr>
+      <w:rPr>
+        <w:rFonts w:ascii="Wingdings" w:hAnsi="Wingdings" w:hint="default"/>
+      </w:rPr>
+    </w:lvl>
+    <w:lvl w:ilvl="3" w:tplc="04130001" w:tentative="1">
+      <w:start w:val="1"/>
+      <w:numFmt w:val="bullet"/>
+      <w:lvlText w:val=""/>
+      <w:lvlJc w:val="left"/>
+      <w:pPr>
+        <w:ind w:left="2880" w:hanging="360"/>
+      </w:pPr>
+      <w:rPr>
+        <w:rFonts w:ascii="Symbol" w:hAnsi="Symbol" w:hint="default"/>
+      </w:rPr>
+    </w:lvl>
+    <w:lvl w:ilvl="4" w:tplc="04130003" w:tentative="1">
+      <w:start w:val="1"/>
+      <w:numFmt w:val="bullet"/>
+      <w:lvlText w:val="o"/>
+      <w:lvlJc w:val="left"/>
+      <w:pPr>
+        <w:ind w:left="3600" w:hanging="360"/>
+      </w:pPr>
+      <w:rPr>
+        <w:rFonts w:ascii="Courier New" w:hAnsi="Courier New" w:cs="Courier New" w:hint="default"/>
+      </w:rPr>
+    </w:lvl>
+    <w:lvl w:ilvl="5" w:tplc="04130005" w:tentative="1">
+      <w:start w:val="1"/>
+      <w:numFmt w:val="bullet"/>
+      <w:lvlText w:val=""/>
+      <w:lvlJc w:val="left"/>
+      <w:pPr>
+        <w:ind w:left="4320" w:hanging="360"/>
+      </w:pPr>
+      <w:rPr>
+        <w:rFonts w:ascii="Wingdings" w:hAnsi="Wingdings" w:hint="default"/>
+      </w:rPr>
+    </w:lvl>
+    <w:lvl w:ilvl="6" w:tplc="04130001" w:tentative="1">
+      <w:start w:val="1"/>
+      <w:numFmt w:val="bullet"/>
+      <w:lvlText w:val=""/>
+      <w:lvlJc w:val="left"/>
+      <w:pPr>
+        <w:ind w:left="5040" w:hanging="360"/>
+      </w:pPr>
+      <w:rPr>
+        <w:rFonts w:ascii="Symbol" w:hAnsi="Symbol" w:hint="default"/>
+      </w:rPr>
+    </w:lvl>
+    <w:lvl w:ilvl="7" w:tplc="04130003" w:tentative="1">
+      <w:start w:val="1"/>
+      <w:numFmt w:val="bullet"/>
+      <w:lvlText w:val="o"/>
+      <w:lvlJc w:val="left"/>
+      <w:pPr>
+        <w:ind w:left="5760" w:hanging="360"/>
+      </w:pPr>
+      <w:rPr>
+        <w:rFonts w:ascii="Courier New" w:hAnsi="Courier New" w:cs="Courier New" w:hint="default"/>
+      </w:rPr>
+    </w:lvl>
+    <w:lvl w:ilvl="8" w:tplc="04130005" w:tentative="1">
+      <w:start w:val="1"/>
+      <w:numFmt w:val="bullet"/>
+      <w:lvlText w:val=""/>
+      <w:lvlJc w:val="left"/>
+      <w:pPr>
+        <w:ind w:left="6480" w:hanging="360"/>
+      </w:pPr>
+      <w:rPr>
+        <w:rFonts w:ascii="Wingdings" w:hAnsi="Wingdings" w:hint="default"/>
+      </w:rPr>
+    </w:lvl>
+  </w:abstractNum>
+  <w:abstractNum w:abstractNumId="1" w15:restartNumberingAfterBreak="0">
+    <w:nsid w:val="28562062"/>
+    <w:multiLevelType w:val="hybridMultilevel"/>
+    <w:tmpl w:val="D07A80DA"/>
+    <w:lvl w:ilvl="0" w:tplc="3328D804">
+      <w:numFmt w:val="bullet"/>
+      <w:lvlText w:val="-"/>
+      <w:lvlJc w:val="left"/>
+      <w:pPr>
+        <w:ind w:left="420" w:hanging="360"/>
+      </w:pPr>
+      <w:rPr>
+        <w:rFonts w:ascii="Calibri" w:eastAsiaTheme="minorHAnsi" w:hAnsi="Calibri" w:cs="Calibri" w:hint="default"/>
+      </w:rPr>
+    </w:lvl>
+    <w:lvl w:ilvl="1" w:tplc="04130003" w:tentative="1">
+      <w:start w:val="1"/>
+      <w:numFmt w:val="bullet"/>
+      <w:lvlText w:val="o"/>
+      <w:lvlJc w:val="left"/>
+      <w:pPr>
+        <w:ind w:left="1140" w:hanging="360"/>
+      </w:pPr>
+      <w:rPr>
+        <w:rFonts w:ascii="Courier New" w:hAnsi="Courier New" w:cs="Courier New" w:hint="default"/>
+      </w:rPr>
+    </w:lvl>
+    <w:lvl w:ilvl="2" w:tplc="04130005" w:tentative="1">
+      <w:start w:val="1"/>
+      <w:numFmt w:val="bullet"/>
+      <w:lvlText w:val=""/>
+      <w:lvlJc w:val="left"/>
+      <w:pPr>
+        <w:ind w:left="1860" w:hanging="360"/>
+      </w:pPr>
+      <w:rPr>
+        <w:rFonts w:ascii="Wingdings" w:hAnsi="Wingdings" w:hint="default"/>
+      </w:rPr>
+    </w:lvl>
+    <w:lvl w:ilvl="3" w:tplc="04130001" w:tentative="1">
+      <w:start w:val="1"/>
+      <w:numFmt w:val="bullet"/>
+      <w:lvlText w:val=""/>
+      <w:lvlJc w:val="left"/>
+      <w:pPr>
+        <w:ind w:left="2580" w:hanging="360"/>
+      </w:pPr>
+      <w:rPr>
+        <w:rFonts w:ascii="Symbol" w:hAnsi="Symbol" w:hint="default"/>
+      </w:rPr>
+    </w:lvl>
+    <w:lvl w:ilvl="4" w:tplc="04130003" w:tentative="1">
+      <w:start w:val="1"/>
+      <w:numFmt w:val="bullet"/>
+      <w:lvlText w:val="o"/>
+      <w:lvlJc w:val="left"/>
+      <w:pPr>
+        <w:ind w:left="3300" w:hanging="360"/>
+      </w:pPr>
+      <w:rPr>
+        <w:rFonts w:ascii="Courier New" w:hAnsi="Courier New" w:cs="Courier New" w:hint="default"/>
+      </w:rPr>
+    </w:lvl>
+    <w:lvl w:ilvl="5" w:tplc="04130005" w:tentative="1">
+      <w:start w:val="1"/>
+      <w:numFmt w:val="bullet"/>
+      <w:lvlText w:val=""/>
+      <w:lvlJc w:val="left"/>
+      <w:pPr>
+        <w:ind w:left="4020" w:hanging="360"/>
+      </w:pPr>
+      <w:rPr>
+        <w:rFonts w:ascii="Wingdings" w:hAnsi="Wingdings" w:hint="default"/>
+      </w:rPr>
+    </w:lvl>
+    <w:lvl w:ilvl="6" w:tplc="04130001" w:tentative="1">
+      <w:start w:val="1"/>
+      <w:numFmt w:val="bullet"/>
+      <w:lvlText w:val=""/>
+      <w:lvlJc w:val="left"/>
+      <w:pPr>
+        <w:ind w:left="4740" w:hanging="360"/>
+      </w:pPr>
+      <w:rPr>
+        <w:rFonts w:ascii="Symbol" w:hAnsi="Symbol" w:hint="default"/>
+      </w:rPr>
+    </w:lvl>
+    <w:lvl w:ilvl="7" w:tplc="04130003" w:tentative="1">
+      <w:start w:val="1"/>
+      <w:numFmt w:val="bullet"/>
+      <w:lvlText w:val="o"/>
+      <w:lvlJc w:val="left"/>
+      <w:pPr>
+        <w:ind w:left="5460" w:hanging="360"/>
+      </w:pPr>
+      <w:rPr>
+        <w:rFonts w:ascii="Courier New" w:hAnsi="Courier New" w:cs="Courier New" w:hint="default"/>
+      </w:rPr>
+    </w:lvl>
+    <w:lvl w:ilvl="8" w:tplc="04130005" w:tentative="1">
+      <w:start w:val="1"/>
+      <w:numFmt w:val="bullet"/>
+      <w:lvlText w:val=""/>
+      <w:lvlJc w:val="left"/>
+      <w:pPr>
+        <w:ind w:left="6180" w:hanging="360"/>
+      </w:pPr>
+      <w:rPr>
+        <w:rFonts w:ascii="Wingdings" w:hAnsi="Wingdings" w:hint="default"/>
+      </w:rPr>
+    </w:lvl>
+  </w:abstractNum>
+  <w:num w:numId="1">
+    <w:abstractNumId w:val="0"/>
+  </w:num>
+  <w:num w:numId="2">
+    <w:abstractNumId w:val="1"/>
+  </w:num>
+</w:numbering>
 </file>
 
 <file path=word/styles.xml><?xml version="1.0" encoding="utf-8"?>
@@ -1214,6 +1781,73 @@
       <w:spacing w:after="0" w:line="240" w:lineRule="auto"/>
     </w:pPr>
   </w:style>
+  <w:style w:type="paragraph" w:styleId="Koptekst">
+    <w:name w:val="header"/>
+    <w:basedOn w:val="Standaard"/>
+    <w:link w:val="KoptekstChar"/>
+    <w:uiPriority w:val="99"/>
+    <w:unhideWhenUsed/>
+    <w:rsid w:val="00BD3542"/>
+    <w:pPr>
+      <w:tabs>
+        <w:tab w:val="center" w:pos="4536"/>
+        <w:tab w:val="right" w:pos="9072"/>
+      </w:tabs>
+      <w:spacing w:after="0" w:line="240" w:lineRule="auto"/>
+    </w:pPr>
+  </w:style>
+  <w:style w:type="character" w:customStyle="1" w:styleId="KoptekstChar">
+    <w:name w:val="Koptekst Char"/>
+    <w:basedOn w:val="Standaardalinea-lettertype"/>
+    <w:link w:val="Koptekst"/>
+    <w:uiPriority w:val="99"/>
+    <w:rsid w:val="00BD3542"/>
+  </w:style>
+  <w:style w:type="paragraph" w:styleId="Voettekst">
+    <w:name w:val="footer"/>
+    <w:basedOn w:val="Standaard"/>
+    <w:link w:val="VoettekstChar"/>
+    <w:uiPriority w:val="99"/>
+    <w:unhideWhenUsed/>
+    <w:rsid w:val="00BD3542"/>
+    <w:pPr>
+      <w:tabs>
+        <w:tab w:val="center" w:pos="4536"/>
+        <w:tab w:val="right" w:pos="9072"/>
+      </w:tabs>
+      <w:spacing w:after="0" w:line="240" w:lineRule="auto"/>
+    </w:pPr>
+  </w:style>
+  <w:style w:type="character" w:customStyle="1" w:styleId="VoettekstChar">
+    <w:name w:val="Voettekst Char"/>
+    <w:basedOn w:val="Standaardalinea-lettertype"/>
+    <w:link w:val="Voettekst"/>
+    <w:uiPriority w:val="99"/>
+    <w:rsid w:val="00BD3542"/>
+  </w:style>
+  <w:style w:type="paragraph" w:styleId="Lijstalinea">
+    <w:name w:val="List Paragraph"/>
+    <w:basedOn w:val="Standaard"/>
+    <w:uiPriority w:val="34"/>
+    <w:qFormat/>
+    <w:rsid w:val="00BD3542"/>
+    <w:pPr>
+      <w:ind w:left="720"/>
+      <w:contextualSpacing/>
+    </w:pPr>
+  </w:style>
+  <w:style w:type="character" w:styleId="Hyperlink">
+    <w:name w:val="Hyperlink"/>
+    <w:basedOn w:val="Standaardalinea-lettertype"/>
+    <w:uiPriority w:val="99"/>
+    <w:semiHidden/>
+    <w:unhideWhenUsed/>
+    <w:rsid w:val="00BD3542"/>
+    <w:rPr>
+      <w:color w:val="0000FF"/>
+      <w:u w:val="single"/>
+    </w:rPr>
+  </w:style>
 </w:styles>
 </file>
 

</xml_diff>